<commit_message>
Build in build project weer succesvol.
</commit_message>
<xml_diff>
--- a/InstallatievanDeBrug.docx
+++ b/InstallatievanDeBrug.docx
@@ -12,7 +12,6 @@
     </w:p>
     <w:p/>
     <w:p>
-      <w:bookmarkStart w:id="0" w:name="_GoBack"/>
       <w:r>
         <w:t xml:space="preserve">Voor het benaderen van een git </w:t>
       </w:r>
@@ -42,7 +41,6 @@
         <w:t xml:space="preserve"> en download de git versie voor je besturingssysteem.</w:t>
       </w:r>
     </w:p>
-    <w:bookmarkEnd w:id="0"/>
     <w:p/>
     <w:p>
       <w:r>
@@ -133,10 +131,10 @@
           <w:lang w:val="en-US"/>
         </w:rPr>
         <w:drawing>
-          <wp:inline distT="0" distB="0" distL="0" distR="0" wp14:anchorId="17BCD796" wp14:editId="42A75F26">
-            <wp:extent cx="5756910" cy="1437730"/>
-            <wp:effectExtent l="0" t="0" r="8890" b="10160"/>
-            <wp:docPr id="2" name="Afbeelding 2"/>
+          <wp:inline distT="0" distB="0" distL="0" distR="0" wp14:anchorId="018D53DE" wp14:editId="689D570F">
+            <wp:extent cx="5756910" cy="2020969"/>
+            <wp:effectExtent l="0" t="0" r="8890" b="11430"/>
+            <wp:docPr id="8" name="Afbeelding 2"/>
             <wp:cNvGraphicFramePr>
               <a:graphicFrameLocks xmlns:a="http://schemas.openxmlformats.org/drawingml/2006/main" noChangeAspect="1"/>
             </wp:cNvGraphicFramePr>
@@ -165,7 +163,7 @@
                   <pic:spPr bwMode="auto">
                     <a:xfrm>
                       <a:off x="0" y="0"/>
-                      <a:ext cx="5756910" cy="1437730"/>
+                      <a:ext cx="5756910" cy="2020969"/>
                     </a:xfrm>
                     <a:prstGeom prst="rect">
                       <a:avLst/>
@@ -181,6 +179,8 @@
           </wp:inline>
         </w:drawing>
       </w:r>
+      <w:bookmarkStart w:id="0" w:name="_GoBack"/>
+      <w:bookmarkEnd w:id="0"/>
     </w:p>
     <w:p/>
     <w:p>
@@ -216,7 +216,6 @@
     <w:p/>
     <w:p>
       <w:r>
-        <w:lastRenderedPageBreak/>
         <w:t>C:\Users\diederikdulfer</w:t>
       </w:r>
       <w:r>
@@ -237,133 +236,6 @@
         <w:t>’ in.</w:t>
       </w:r>
     </w:p>
-    <w:p/>
-    <w:p>
-      <w:r>
-        <w:rPr>
-          <w:noProof/>
-          <w:lang w:val="en-US"/>
-        </w:rPr>
-        <w:drawing>
-          <wp:inline distT="0" distB="0" distL="0" distR="0" wp14:anchorId="29FA147D" wp14:editId="79F0D786">
-            <wp:extent cx="5756910" cy="3179592"/>
-            <wp:effectExtent l="0" t="0" r="8890" b="0"/>
-            <wp:docPr id="3" name="Afbeelding 3"/>
-            <wp:cNvGraphicFramePr>
-              <a:graphicFrameLocks xmlns:a="http://schemas.openxmlformats.org/drawingml/2006/main" noChangeAspect="1"/>
-            </wp:cNvGraphicFramePr>
-            <a:graphic xmlns:a="http://schemas.openxmlformats.org/drawingml/2006/main">
-              <a:graphicData uri="http://schemas.openxmlformats.org/drawingml/2006/picture">
-                <pic:pic xmlns:pic="http://schemas.openxmlformats.org/drawingml/2006/picture">
-                  <pic:nvPicPr>
-                    <pic:cNvPr id="0" name="Picture 3"/>
-                    <pic:cNvPicPr>
-                      <a:picLocks noChangeAspect="1" noChangeArrowheads="1"/>
-                    </pic:cNvPicPr>
-                  </pic:nvPicPr>
-                  <pic:blipFill>
-                    <a:blip r:embed="rId8">
-                      <a:extLst>
-                        <a:ext uri="{28A0092B-C50C-407E-A947-70E740481C1C}">
-                          <a14:useLocalDpi xmlns:a14="http://schemas.microsoft.com/office/drawing/2010/main" val="0"/>
-                        </a:ext>
-                      </a:extLst>
-                    </a:blip>
-                    <a:srcRect/>
-                    <a:stretch>
-                      <a:fillRect/>
-                    </a:stretch>
-                  </pic:blipFill>
-                  <pic:spPr bwMode="auto">
-                    <a:xfrm>
-                      <a:off x="0" y="0"/>
-                      <a:ext cx="5756910" cy="3179592"/>
-                    </a:xfrm>
-                    <a:prstGeom prst="rect">
-                      <a:avLst/>
-                    </a:prstGeom>
-                    <a:noFill/>
-                    <a:ln>
-                      <a:noFill/>
-                    </a:ln>
-                  </pic:spPr>
-                </pic:pic>
-              </a:graphicData>
-            </a:graphic>
-          </wp:inline>
-        </w:drawing>
-      </w:r>
-    </w:p>
-    <w:p/>
-    <w:p>
-      <w:r>
-        <w:t>Geef vervolgens gebruikersnaam en wachtwoord op.</w:t>
-      </w:r>
-    </w:p>
-    <w:p/>
-    <w:p>
-      <w:r>
-        <w:rPr>
-          <w:noProof/>
-          <w:lang w:val="en-US"/>
-        </w:rPr>
-        <w:drawing>
-          <wp:inline distT="0" distB="0" distL="0" distR="0" wp14:anchorId="278920E6" wp14:editId="52BFDCB6">
-            <wp:extent cx="5756910" cy="2753809"/>
-            <wp:effectExtent l="0" t="0" r="8890" b="0"/>
-            <wp:docPr id="4" name="Afbeelding 4"/>
-            <wp:cNvGraphicFramePr>
-              <a:graphicFrameLocks xmlns:a="http://schemas.openxmlformats.org/drawingml/2006/main" noChangeAspect="1"/>
-            </wp:cNvGraphicFramePr>
-            <a:graphic xmlns:a="http://schemas.openxmlformats.org/drawingml/2006/main">
-              <a:graphicData uri="http://schemas.openxmlformats.org/drawingml/2006/picture">
-                <pic:pic xmlns:pic="http://schemas.openxmlformats.org/drawingml/2006/picture">
-                  <pic:nvPicPr>
-                    <pic:cNvPr id="0" name="Picture 4"/>
-                    <pic:cNvPicPr>
-                      <a:picLocks noChangeAspect="1" noChangeArrowheads="1"/>
-                    </pic:cNvPicPr>
-                  </pic:nvPicPr>
-                  <pic:blipFill>
-                    <a:blip r:embed="rId9">
-                      <a:extLst>
-                        <a:ext uri="{28A0092B-C50C-407E-A947-70E740481C1C}">
-                          <a14:useLocalDpi xmlns:a14="http://schemas.microsoft.com/office/drawing/2010/main" val="0"/>
-                        </a:ext>
-                      </a:extLst>
-                    </a:blip>
-                    <a:srcRect/>
-                    <a:stretch>
-                      <a:fillRect/>
-                    </a:stretch>
-                  </pic:blipFill>
-                  <pic:spPr bwMode="auto">
-                    <a:xfrm>
-                      <a:off x="0" y="0"/>
-                      <a:ext cx="5756910" cy="2753809"/>
-                    </a:xfrm>
-                    <a:prstGeom prst="rect">
-                      <a:avLst/>
-                    </a:prstGeom>
-                    <a:noFill/>
-                    <a:ln>
-                      <a:noFill/>
-                    </a:ln>
-                  </pic:spPr>
-                </pic:pic>
-              </a:graphicData>
-            </a:graphic>
-          </wp:inline>
-        </w:drawing>
-      </w:r>
-    </w:p>
-    <w:p/>
-    <w:p>
-      <w:r>
-        <w:t>Druk vervolgens op OK zonder een wachtwoord op te geven.</w:t>
-      </w:r>
-    </w:p>
-    <w:p/>
     <w:p>
       <w:r>
         <w:br w:type="page"/>
@@ -470,7 +342,7 @@
                     </pic:cNvPicPr>
                   </pic:nvPicPr>
                   <pic:blipFill>
-                    <a:blip r:embed="rId10">
+                    <a:blip r:embed="rId8">
                       <a:extLst>
                         <a:ext uri="{28A0092B-C50C-407E-A947-70E740481C1C}">
                           <a14:useLocalDpi xmlns:a14="http://schemas.microsoft.com/office/drawing/2010/main" val="0"/>

</xml_diff>